<commit_message>
Added CRC Cards to Milestone1.docx
</commit_message>
<xml_diff>
--- a/deliverables/Milestone 1/Milestone_1.docx
+++ b/deliverables/Milestone 1/Milestone_1.docx
@@ -9,7 +9,7 @@
           <w:bCs/>
           <w:sz w:val="40"/>
           <w:szCs w:val="40"/>
-          <w:lang w:val="de-DE"/>
+          <w:lang w:val="en-GB"/>
         </w:rPr>
       </w:pPr>
       <w:r>
@@ -18,7 +18,7 @@
           <w:bCs/>
           <w:sz w:val="40"/>
           <w:szCs w:val="40"/>
-          <w:lang w:val="de-DE"/>
+          <w:lang w:val="en-GB"/>
         </w:rPr>
         <w:t>Milestone 1</w:t>
       </w:r>
@@ -30,7 +30,7 @@
           <w:bCs/>
           <w:sz w:val="40"/>
           <w:szCs w:val="40"/>
-          <w:lang w:val="de-DE"/>
+          <w:lang w:val="en-GB"/>
         </w:rPr>
       </w:pPr>
     </w:p>
@@ -38,12 +38,12 @@
       <w:pPr>
         <w:pStyle w:val="berschrift1"/>
         <w:rPr>
-          <w:lang w:val="de-DE"/>
-        </w:rPr>
-      </w:pPr>
-      <w:r>
-        <w:rPr>
-          <w:lang w:val="de-DE"/>
+          <w:lang w:val="en-GB"/>
+        </w:rPr>
+      </w:pPr>
+      <w:r>
+        <w:rPr>
+          <w:lang w:val="en-GB"/>
         </w:rPr>
         <w:t>Use Cases</w:t>
       </w:r>
@@ -58,27 +58,7 @@
         <w:rPr>
           <w:lang w:val="en-GB"/>
         </w:rPr>
-        <w:t xml:space="preserve">What is the application used for? </w:t>
-      </w:r>
-      <w:proofErr w:type="gramStart"/>
-      <w:r>
-        <w:rPr>
-          <w:lang w:val="en-GB"/>
-        </w:rPr>
-        <w:t>The</w:t>
-      </w:r>
-      <w:proofErr w:type="gramEnd"/>
-      <w:r>
-        <w:rPr>
-          <w:lang w:val="en-GB"/>
-        </w:rPr>
-        <w:t xml:space="preserve"> trivial use case for a</w:t>
-      </w:r>
-      <w:r>
-        <w:rPr>
-          <w:lang w:val="en-GB"/>
-        </w:rPr>
-        <w:t xml:space="preserve"> shopping application like e-bay is buying a product. </w:t>
+        <w:t xml:space="preserve">What is the application used for? The trivial use case for a shopping application like e-bay is buying a product. </w:t>
       </w:r>
       <w:r>
         <w:rPr>
@@ -187,6 +167,7 @@
       <w:pPr>
         <w:rPr>
           <w:noProof/>
+          <w:lang w:val="en-GB"/>
         </w:rPr>
       </w:pPr>
     </w:p>
@@ -239,31 +220,7 @@
         <w:rPr>
           <w:lang w:val="en-GB"/>
         </w:rPr>
-        <w:t xml:space="preserve">As a Visitor I want to see the </w:t>
-      </w:r>
-      <w:r>
-        <w:rPr>
-          <w:lang w:val="en-GB"/>
-        </w:rPr>
-        <w:t>catalogue</w:t>
-      </w:r>
-      <w:r>
-        <w:rPr>
-          <w:lang w:val="en-GB"/>
-        </w:rPr>
-        <w:t xml:space="preserve"> to see if it</w:t>
-      </w:r>
-      <w:r>
-        <w:rPr>
-          <w:lang w:val="en-GB"/>
-        </w:rPr>
-        <w:t xml:space="preserve"> is </w:t>
-      </w:r>
-      <w:r>
-        <w:rPr>
-          <w:lang w:val="en-GB"/>
-        </w:rPr>
-        <w:t>worth registering myself.</w:t>
+        <w:t>As a Visitor I want to see the catalogue to see if it is worth registering myself.</w:t>
       </w:r>
     </w:p>
     <w:p>
@@ -281,31 +238,7 @@
         <w:rPr>
           <w:lang w:val="en-GB"/>
         </w:rPr>
-        <w:t>As a User I want to be able to reset my password because I</w:t>
-      </w:r>
-      <w:r>
-        <w:rPr>
-          <w:lang w:val="en-GB"/>
-        </w:rPr>
-        <w:t xml:space="preserve"> am</w:t>
-      </w:r>
-      <w:r>
-        <w:rPr>
-          <w:lang w:val="en-GB"/>
-        </w:rPr>
-        <w:t xml:space="preserve"> very </w:t>
-      </w:r>
-      <w:r>
-        <w:rPr>
-          <w:lang w:val="en-GB"/>
-        </w:rPr>
-        <w:t>forgetful</w:t>
-      </w:r>
-      <w:r>
-        <w:rPr>
-          <w:lang w:val="en-GB"/>
-        </w:rPr>
-        <w:t>.</w:t>
+        <w:t>As a User I want to be able to reset my password because I am very forgetful.</w:t>
       </w:r>
     </w:p>
     <w:p>
@@ -323,19 +256,7 @@
         <w:rPr>
           <w:lang w:val="en-GB"/>
         </w:rPr>
-        <w:t xml:space="preserve">As a User I want to be confronted with a nice and trustworthy looking </w:t>
-      </w:r>
-      <w:r>
-        <w:rPr>
-          <w:lang w:val="en-GB"/>
-        </w:rPr>
-        <w:t>page,</w:t>
-      </w:r>
-      <w:r>
-        <w:rPr>
-          <w:lang w:val="en-GB"/>
-        </w:rPr>
-        <w:t xml:space="preserve"> so I feel comfortable.</w:t>
+        <w:t>As a User I want to be confronted with a nice and trustworthy looking page, so I feel comfortable.</w:t>
       </w:r>
     </w:p>
     <w:p>
@@ -353,19 +274,7 @@
         <w:rPr>
           <w:lang w:val="en-GB"/>
         </w:rPr>
-        <w:t xml:space="preserve">As a User I want my password to stay secure so </w:t>
-      </w:r>
-      <w:r>
-        <w:rPr>
-          <w:lang w:val="en-GB"/>
-        </w:rPr>
-        <w:t>no one</w:t>
-      </w:r>
-      <w:r>
-        <w:rPr>
-          <w:lang w:val="en-GB"/>
-        </w:rPr>
-        <w:t xml:space="preserve"> else can use my account.</w:t>
+        <w:t>As a User I want my password to stay secure so no one else can use my account.</w:t>
       </w:r>
     </w:p>
     <w:p>
@@ -401,19 +310,7 @@
         <w:rPr>
           <w:lang w:val="en-GB"/>
         </w:rPr>
-        <w:t xml:space="preserve">As a User I </w:t>
-      </w:r>
-      <w:r>
-        <w:rPr>
-          <w:lang w:val="en-GB"/>
-        </w:rPr>
-        <w:t>do not</w:t>
-      </w:r>
-      <w:r>
-        <w:rPr>
-          <w:lang w:val="en-GB"/>
-        </w:rPr>
-        <w:t xml:space="preserve"> want to be bombarded with unnecessary advertisement because my mailbox is already full.</w:t>
+        <w:t>As a User I do not want to be bombarded with unnecessary advertisement because my mailbox is already full.</w:t>
       </w:r>
     </w:p>
     <w:p>
@@ -451,36 +348,472 @@
           <w:lang w:val="en-GB"/>
         </w:rPr>
         <w:br/>
-        <w:t xml:space="preserve">The latter three correspond to non-functional requirements. They aren’t </w:t>
-      </w:r>
-      <w:proofErr w:type="gramStart"/>
-      <w:r>
-        <w:rPr>
-          <w:lang w:val="en-GB"/>
-        </w:rPr>
-        <w:t>functions</w:t>
-      </w:r>
-      <w:proofErr w:type="gramEnd"/>
-      <w:r>
-        <w:rPr>
-          <w:lang w:val="en-GB"/>
-        </w:rPr>
-        <w:t xml:space="preserve"> that the system should perform but give information about the quality and constraints of the system. For example, 5. Refers to the duration from logging in to </w:t>
-      </w:r>
-      <w:proofErr w:type="gramStart"/>
-      <w:r>
-        <w:rPr>
-          <w:lang w:val="en-GB"/>
-        </w:rPr>
-        <w:t>actually being</w:t>
-      </w:r>
-      <w:proofErr w:type="gramEnd"/>
-      <w:r>
-        <w:rPr>
-          <w:lang w:val="en-GB"/>
-        </w:rPr>
-        <w:t xml:space="preserve"> logged in. It is not about the login itself but about the performance.</w:t>
-      </w:r>
+        <w:t>The latter three correspond to non-functional requirements. They aren’t functions that the system should perform but give information about the quality and constraints of the system. For example, 5. Refers to the duration from logging in to actually being logged in. It is not about the login itself but about the performance.</w:t>
+      </w:r>
+    </w:p>
+    <w:p>
+      <w:pPr>
+        <w:rPr>
+          <w:lang w:val="en-GB"/>
+        </w:rPr>
+      </w:pPr>
+      <w:r>
+        <w:rPr>
+          <w:lang w:val="en-GB"/>
+        </w:rPr>
+        <w:br w:type="page"/>
+      </w:r>
+    </w:p>
+    <w:p>
+      <w:pPr>
+        <w:pStyle w:val="berschrift1"/>
+        <w:rPr>
+          <w:lang w:val="en-GB"/>
+        </w:rPr>
+      </w:pPr>
+      <w:r>
+        <w:rPr>
+          <w:lang w:val="en-GB"/>
+        </w:rPr>
+        <w:lastRenderedPageBreak/>
+        <w:t>CRC Cards</w:t>
+      </w:r>
+      <w:r>
+        <w:rPr>
+          <w:lang w:val="en-GB"/>
+        </w:rPr>
+        <w:br/>
+      </w:r>
+    </w:p>
+    <w:tbl>
+      <w:tblPr>
+        <w:tblStyle w:val="Tabellenraster"/>
+        <w:tblW w:w="0" w:type="auto"/>
+        <w:tblLook w:val="04A0" w:firstRow="1" w:lastRow="0" w:firstColumn="1" w:lastColumn="0" w:noHBand="0" w:noVBand="1"/>
+      </w:tblPr>
+      <w:tblGrid>
+        <w:gridCol w:w="9062"/>
+      </w:tblGrid>
+      <w:tr>
+        <w:tc>
+          <w:tcPr>
+            <w:tcW w:w="9062" w:type="dxa"/>
+          </w:tcPr>
+          <w:p>
+            <w:pPr>
+              <w:rPr>
+                <w:b/>
+                <w:bCs/>
+                <w:lang w:val="en-GB"/>
+              </w:rPr>
+            </w:pPr>
+            <w:r>
+              <w:rPr>
+                <w:b/>
+                <w:bCs/>
+                <w:lang w:val="en-GB"/>
+              </w:rPr>
+              <w:t>User</w:t>
+            </w:r>
+          </w:p>
+        </w:tc>
+      </w:tr>
+      <w:tr>
+        <w:tc>
+          <w:tcPr>
+            <w:tcW w:w="9062" w:type="dxa"/>
+          </w:tcPr>
+          <w:p>
+            <w:pPr>
+              <w:rPr>
+                <w:lang w:val="en-GB"/>
+              </w:rPr>
+            </w:pPr>
+            <w:r>
+              <w:rPr>
+                <w:b/>
+                <w:bCs/>
+                <w:lang w:val="en-GB"/>
+              </w:rPr>
+              <w:t>Responsibilities:</w:t>
+            </w:r>
+            <w:r>
+              <w:rPr>
+                <w:b/>
+                <w:bCs/>
+                <w:lang w:val="en-GB"/>
+              </w:rPr>
+              <w:br/>
+            </w:r>
+            <w:r>
+              <w:rPr>
+                <w:lang w:val="en-GB"/>
+              </w:rPr>
+              <w:t xml:space="preserve">Represents a </w:t>
+            </w:r>
+            <w:r>
+              <w:rPr>
+                <w:lang w:val="en-GB"/>
+              </w:rPr>
+              <w:t>User</w:t>
+            </w:r>
+            <w:r>
+              <w:rPr>
+                <w:lang w:val="en-GB"/>
+              </w:rPr>
+              <w:t>. Provides the ability to access and modify the attributes that define a User.</w:t>
+            </w:r>
+          </w:p>
+        </w:tc>
+      </w:tr>
+      <w:tr>
+        <w:tc>
+          <w:tcPr>
+            <w:tcW w:w="9062" w:type="dxa"/>
+          </w:tcPr>
+          <w:p>
+            <w:pPr>
+              <w:rPr>
+                <w:lang w:val="en-GB"/>
+              </w:rPr>
+            </w:pPr>
+            <w:r>
+              <w:rPr>
+                <w:b/>
+                <w:bCs/>
+                <w:lang w:val="en-GB"/>
+              </w:rPr>
+              <w:t>Collaborations:</w:t>
+            </w:r>
+            <w:r>
+              <w:rPr>
+                <w:b/>
+                <w:bCs/>
+                <w:lang w:val="en-GB"/>
+              </w:rPr>
+              <w:br/>
+            </w:r>
+            <w:r>
+              <w:rPr>
+                <w:lang w:val="en-GB"/>
+              </w:rPr>
+              <w:t xml:space="preserve">With the </w:t>
+            </w:r>
+            <w:r>
+              <w:rPr>
+                <w:lang w:val="en-GB"/>
+              </w:rPr>
+              <w:t xml:space="preserve">Product as a User can be the owner/seller </w:t>
+            </w:r>
+            <w:r>
+              <w:rPr>
+                <w:lang w:val="en-GB"/>
+              </w:rPr>
+              <w:t>of numerous products.</w:t>
+            </w:r>
+            <w:r>
+              <w:rPr>
+                <w:lang w:val="en-GB"/>
+              </w:rPr>
+              <w:t xml:space="preserve"> Login and Registration component.</w:t>
+            </w:r>
+          </w:p>
+        </w:tc>
+      </w:tr>
+      <w:tr>
+        <w:tc>
+          <w:tcPr>
+            <w:tcW w:w="9062" w:type="dxa"/>
+          </w:tcPr>
+          <w:p>
+            <w:pPr>
+              <w:rPr>
+                <w:lang w:val="en-GB"/>
+              </w:rPr>
+            </w:pPr>
+            <w:r>
+              <w:rPr>
+                <w:b/>
+                <w:bCs/>
+                <w:lang w:val="en-GB"/>
+              </w:rPr>
+              <w:t>Operation:</w:t>
+            </w:r>
+            <w:r>
+              <w:rPr>
+                <w:b/>
+                <w:bCs/>
+                <w:lang w:val="en-GB"/>
+              </w:rPr>
+              <w:br/>
+            </w:r>
+            <w:r>
+              <w:rPr>
+                <w:lang w:val="en-GB"/>
+              </w:rPr>
+              <w:t>Accessing and modifying the attributes.</w:t>
+            </w:r>
+          </w:p>
+        </w:tc>
+      </w:tr>
+      <w:tr>
+        <w:tc>
+          <w:tcPr>
+            <w:tcW w:w="9062" w:type="dxa"/>
+          </w:tcPr>
+          <w:p>
+            <w:pPr>
+              <w:rPr>
+                <w:lang w:val="en-GB"/>
+              </w:rPr>
+            </w:pPr>
+            <w:r>
+              <w:rPr>
+                <w:b/>
+                <w:bCs/>
+                <w:lang w:val="en-GB"/>
+              </w:rPr>
+              <w:t>Attributes:</w:t>
+            </w:r>
+            <w:r>
+              <w:rPr>
+                <w:b/>
+                <w:bCs/>
+                <w:lang w:val="en-GB"/>
+              </w:rPr>
+              <w:br/>
+            </w:r>
+            <w:r>
+              <w:rPr>
+                <w:lang w:val="en-GB"/>
+              </w:rPr>
+              <w:t xml:space="preserve">First Name: string, Last Name: string, Username: string, </w:t>
+            </w:r>
+            <w:r>
+              <w:rPr>
+                <w:lang w:val="en-GB"/>
+              </w:rPr>
+              <w:t>password: string</w:t>
+            </w:r>
+            <w:r>
+              <w:rPr>
+                <w:lang w:val="en-GB"/>
+              </w:rPr>
+              <w:t>, email: string</w:t>
+            </w:r>
+          </w:p>
+        </w:tc>
+      </w:tr>
+    </w:tbl>
+    <w:p>
+      <w:pPr>
+        <w:rPr>
+          <w:lang w:val="en-GB"/>
+        </w:rPr>
+      </w:pPr>
+    </w:p>
+    <w:tbl>
+      <w:tblPr>
+        <w:tblStyle w:val="Tabellenraster"/>
+        <w:tblW w:w="0" w:type="auto"/>
+        <w:tblLook w:val="04A0" w:firstRow="1" w:lastRow="0" w:firstColumn="1" w:lastColumn="0" w:noHBand="0" w:noVBand="1"/>
+      </w:tblPr>
+      <w:tblGrid>
+        <w:gridCol w:w="9062"/>
+      </w:tblGrid>
+      <w:tr>
+        <w:tc>
+          <w:tcPr>
+            <w:tcW w:w="9062" w:type="dxa"/>
+          </w:tcPr>
+          <w:p>
+            <w:pPr>
+              <w:rPr>
+                <w:b/>
+                <w:bCs/>
+                <w:lang w:val="en-GB"/>
+              </w:rPr>
+            </w:pPr>
+            <w:r>
+              <w:rPr>
+                <w:b/>
+                <w:bCs/>
+                <w:lang w:val="en-GB"/>
+              </w:rPr>
+              <w:t>Product</w:t>
+            </w:r>
+          </w:p>
+        </w:tc>
+      </w:tr>
+      <w:tr>
+        <w:tc>
+          <w:tcPr>
+            <w:tcW w:w="9062" w:type="dxa"/>
+          </w:tcPr>
+          <w:p>
+            <w:pPr>
+              <w:rPr>
+                <w:lang w:val="en-GB"/>
+              </w:rPr>
+            </w:pPr>
+            <w:r>
+              <w:rPr>
+                <w:b/>
+                <w:bCs/>
+                <w:lang w:val="en-GB"/>
+              </w:rPr>
+              <w:t>Responsibilities:</w:t>
+            </w:r>
+            <w:r>
+              <w:rPr>
+                <w:b/>
+                <w:bCs/>
+                <w:lang w:val="en-GB"/>
+              </w:rPr>
+              <w:br/>
+            </w:r>
+            <w:r>
+              <w:rPr>
+                <w:lang w:val="en-GB"/>
+              </w:rPr>
+              <w:t>Represents a product. Provides the ability to access and modify the attributes that define a Product.</w:t>
+            </w:r>
+          </w:p>
+        </w:tc>
+      </w:tr>
+      <w:tr>
+        <w:tc>
+          <w:tcPr>
+            <w:tcW w:w="9062" w:type="dxa"/>
+          </w:tcPr>
+          <w:p>
+            <w:pPr>
+              <w:rPr>
+                <w:lang w:val="en-GB"/>
+              </w:rPr>
+            </w:pPr>
+            <w:r>
+              <w:rPr>
+                <w:b/>
+                <w:bCs/>
+                <w:lang w:val="en-GB"/>
+              </w:rPr>
+              <w:t>Collaborations:</w:t>
+            </w:r>
+            <w:r>
+              <w:rPr>
+                <w:b/>
+                <w:bCs/>
+                <w:lang w:val="en-GB"/>
+              </w:rPr>
+              <w:br/>
+            </w:r>
+            <w:r>
+              <w:rPr>
+                <w:lang w:val="en-GB"/>
+              </w:rPr>
+              <w:t>User</w:t>
+            </w:r>
+          </w:p>
+        </w:tc>
+      </w:tr>
+      <w:tr>
+        <w:tc>
+          <w:tcPr>
+            <w:tcW w:w="9062" w:type="dxa"/>
+          </w:tcPr>
+          <w:p>
+            <w:pPr>
+              <w:rPr>
+                <w:lang w:val="en-GB"/>
+              </w:rPr>
+            </w:pPr>
+            <w:r>
+              <w:rPr>
+                <w:b/>
+                <w:bCs/>
+                <w:lang w:val="en-GB"/>
+              </w:rPr>
+              <w:t>Operation:</w:t>
+            </w:r>
+            <w:r>
+              <w:rPr>
+                <w:b/>
+                <w:bCs/>
+                <w:lang w:val="en-GB"/>
+              </w:rPr>
+              <w:br/>
+            </w:r>
+            <w:r>
+              <w:rPr>
+                <w:lang w:val="en-GB"/>
+              </w:rPr>
+              <w:t xml:space="preserve">Read and write </w:t>
+            </w:r>
+            <w:r>
+              <w:rPr>
+                <w:lang w:val="en-GB"/>
+              </w:rPr>
+              <w:t>the attributes</w:t>
+            </w:r>
+          </w:p>
+        </w:tc>
+      </w:tr>
+      <w:tr>
+        <w:tc>
+          <w:tcPr>
+            <w:tcW w:w="9062" w:type="dxa"/>
+          </w:tcPr>
+          <w:p>
+            <w:pPr>
+              <w:rPr>
+                <w:lang w:val="en-GB"/>
+              </w:rPr>
+            </w:pPr>
+            <w:r>
+              <w:rPr>
+                <w:b/>
+                <w:bCs/>
+                <w:lang w:val="en-GB"/>
+              </w:rPr>
+              <w:t>Attributes:</w:t>
+            </w:r>
+            <w:r>
+              <w:rPr>
+                <w:b/>
+                <w:bCs/>
+                <w:lang w:val="en-GB"/>
+              </w:rPr>
+              <w:br/>
+            </w:r>
+            <w:r>
+              <w:rPr>
+                <w:lang w:val="en-GB"/>
+              </w:rPr>
+              <w:t xml:space="preserve">Name: string, Description: string, </w:t>
+            </w:r>
+            <w:r>
+              <w:rPr>
+                <w:lang w:val="en-GB"/>
+              </w:rPr>
+              <w:t>owne</w:t>
+            </w:r>
+            <w:r>
+              <w:rPr>
+                <w:lang w:val="en-GB"/>
+              </w:rPr>
+              <w:t>r: Integer, price: Number (Not negative)</w:t>
+            </w:r>
+          </w:p>
+        </w:tc>
+      </w:tr>
+    </w:tbl>
+    <w:p>
+      <w:pPr>
+        <w:rPr>
+          <w:lang w:val="en-GB"/>
+        </w:rPr>
+      </w:pPr>
     </w:p>
     <w:sectPr>
       <w:pgSz w:w="11906" w:h="16838"/>
@@ -1034,6 +1367,7 @@
     <w:lsdException w:name="HTML Sample" w:semiHidden="1" w:unhideWhenUsed="1"/>
     <w:lsdException w:name="HTML Typewriter" w:semiHidden="1" w:unhideWhenUsed="1"/>
     <w:lsdException w:name="HTML Variable" w:semiHidden="1" w:unhideWhenUsed="1"/>
+    <w:lsdException w:name="Normal Table" w:semiHidden="1" w:unhideWhenUsed="1"/>
     <w:lsdException w:name="annotation subject" w:semiHidden="1" w:unhideWhenUsed="1"/>
     <w:lsdException w:name="No List" w:semiHidden="1" w:unhideWhenUsed="1"/>
     <w:lsdException w:name="Outline List 1" w:semiHidden="1" w:unhideWhenUsed="1"/>
@@ -1080,8 +1414,10 @@
     <w:lsdException w:name="Table Subtle 2" w:semiHidden="1" w:unhideWhenUsed="1"/>
     <w:lsdException w:name="Table Web 1" w:semiHidden="1" w:unhideWhenUsed="1"/>
     <w:lsdException w:name="Table Web 2" w:semiHidden="1" w:unhideWhenUsed="1"/>
+    <w:lsdException w:name="Table Web 3" w:semiHidden="1" w:unhideWhenUsed="1"/>
     <w:lsdException w:name="Balloon Text" w:semiHidden="1" w:unhideWhenUsed="1"/>
     <w:lsdException w:name="Table Grid" w:uiPriority="39"/>
+    <w:lsdException w:name="Table Theme" w:semiHidden="1" w:unhideWhenUsed="1"/>
     <w:lsdException w:name="Placeholder Text" w:semiHidden="1"/>
     <w:lsdException w:name="No Spacing" w:uiPriority="1" w:qFormat="1"/>
     <w:lsdException w:name="Light Shading" w:uiPriority="60"/>
@@ -1378,6 +1714,25 @@
       <w:sz w:val="32"/>
       <w:szCs w:val="32"/>
     </w:rPr>
+  </w:style>
+  <w:style w:type="table" w:styleId="Tabellenraster">
+    <w:name w:val="Table Grid"/>
+    <w:basedOn w:val="NormaleTabelle"/>
+    <w:uiPriority w:val="39"/>
+    <w:rsid w:val="00C762BC"/>
+    <w:pPr>
+      <w:spacing w:after="0" w:line="240" w:lineRule="auto"/>
+    </w:pPr>
+    <w:tblPr>
+      <w:tblBorders>
+        <w:top w:val="single" w:sz="4" w:space="0" w:color="auto"/>
+        <w:left w:val="single" w:sz="4" w:space="0" w:color="auto"/>
+        <w:bottom w:val="single" w:sz="4" w:space="0" w:color="auto"/>
+        <w:right w:val="single" w:sz="4" w:space="0" w:color="auto"/>
+        <w:insideH w:val="single" w:sz="4" w:space="0" w:color="auto"/>
+        <w:insideV w:val="single" w:sz="4" w:space="0" w:color="auto"/>
+      </w:tblBorders>
+    </w:tblPr>
   </w:style>
 </w:styles>
 </file>

</xml_diff>